<commit_message>
Updated instructions for check-out and commit to SVN.
git-svn-id: svn://svn.r-forge.r-project.org/svnroot/nwfscassmt@257 edb9625f-4e0d-4859-8d74-9fd3b1da38cb
</commit_message>
<xml_diff>
--- a/SVN_instructions_for_emailing_people.docx
+++ b/SVN_instructions_for_emailing_people.docx
@@ -1,104 +1,593 @@
 
 <file path=word/document.xml><?xml version="1.0" encoding="utf-8"?>
-<w:document xmlns:wpc="http://schemas.microsoft.com/office/word/2010/wordprocessingCanvas" xmlns:mc="http://schemas.openxmlformats.org/markup-compatibility/2006" xmlns:o="urn:schemas-microsoft-com:office:office" xmlns:r="http://schemas.openxmlformats.org/officeDocument/2006/relationships" xmlns:m="http://schemas.openxmlformats.org/officeDocument/2006/math" xmlns:v="urn:schemas-microsoft-com:vml" xmlns:wp14="http://schemas.microsoft.com/office/word/2010/wordprocessingDrawing" xmlns:wp="http://schemas.openxmlformats.org/drawingml/2006/wordprocessingDrawing" xmlns:w10="urn:schemas-microsoft-com:office:word" xmlns:w="http://schemas.openxmlformats.org/wordprocessingml/2006/main" xmlns:w14="http://schemas.microsoft.com/office/word/2010/wordml" xmlns:wpg="http://schemas.microsoft.com/office/word/2010/wordprocessingGroup" xmlns:wpi="http://schemas.microsoft.com/office/word/2010/wordprocessingInk" xmlns:wne="http://schemas.microsoft.com/office/word/2006/wordml" xmlns:wps="http://schemas.microsoft.com/office/word/2010/wordprocessingShape" mc:Ignorable="w14 wp14">
+<w:document xmlns:ve="http://schemas.openxmlformats.org/markup-compatibility/2006" xmlns:o="urn:schemas-microsoft-com:office:office" xmlns:r="http://schemas.openxmlformats.org/officeDocument/2006/relationships" xmlns:m="http://schemas.openxmlformats.org/officeDocument/2006/math" xmlns:v="urn:schemas-microsoft-com:vml" xmlns:wp="http://schemas.openxmlformats.org/drawingml/2006/wordprocessingDrawing" xmlns:w10="urn:schemas-microsoft-com:office:word" xmlns:w="http://schemas.openxmlformats.org/wordprocessingml/2006/main" xmlns:wne="http://schemas.microsoft.com/office/word/2006/wordml">
   <w:body>
     <w:p>
-      <w:r>
+      <w:pPr>
+        <w:spacing w:after="0" w:line="240" w:lineRule="auto"/>
+        <w:rPr>
+          <w:rFonts w:ascii="Times New Roman" w:hAnsi="Times New Roman" w:cs="Times New Roman"/>
+          <w:b/>
+          <w:sz w:val="24"/>
+          <w:szCs w:val="24"/>
+        </w:rPr>
+      </w:pPr>
+      <w:bookmarkStart w:id="0" w:name="_GoBack"/>
+      <w:bookmarkEnd w:id="0"/>
+      <w:r>
+        <w:rPr>
+          <w:rFonts w:ascii="Times New Roman" w:hAnsi="Times New Roman" w:cs="Times New Roman"/>
+          <w:b/>
+          <w:sz w:val="24"/>
+          <w:szCs w:val="24"/>
+        </w:rPr>
         <w:t>Steps to using NWFSC SVN repository (for Windows users):</w:t>
       </w:r>
     </w:p>
     <w:p>
       <w:pPr>
         <w:pStyle w:val="ListParagraph"/>
+        <w:spacing w:after="0" w:line="240" w:lineRule="auto"/>
+        <w:ind w:left="360"/>
+        <w:rPr>
+          <w:rFonts w:ascii="Times New Roman" w:hAnsi="Times New Roman" w:cs="Times New Roman"/>
+          <w:sz w:val="24"/>
+          <w:szCs w:val="24"/>
+        </w:rPr>
+      </w:pPr>
+    </w:p>
+    <w:p>
+      <w:pPr>
+        <w:pStyle w:val="ListParagraph"/>
+        <w:spacing w:after="0" w:line="240" w:lineRule="auto"/>
+        <w:ind w:left="0"/>
+        <w:rPr>
+          <w:rFonts w:ascii="Times New Roman" w:hAnsi="Times New Roman" w:cs="Times New Roman"/>
+          <w:sz w:val="24"/>
+          <w:szCs w:val="24"/>
+        </w:rPr>
+      </w:pPr>
+      <w:r>
+        <w:rPr>
+          <w:rFonts w:ascii="Times New Roman" w:hAnsi="Times New Roman" w:cs="Times New Roman"/>
+          <w:b/>
+          <w:sz w:val="24"/>
+          <w:szCs w:val="24"/>
+        </w:rPr>
+        <w:t>Option 1 – Users</w:t>
+      </w:r>
+      <w:r>
+        <w:rPr>
+          <w:rFonts w:ascii="Times New Roman" w:hAnsi="Times New Roman" w:cs="Times New Roman"/>
+          <w:sz w:val="24"/>
+          <w:szCs w:val="24"/>
+        </w:rPr>
+        <w:t xml:space="preserve">: </w:t>
+      </w:r>
+      <w:r>
+        <w:rPr>
+          <w:rFonts w:ascii="Times New Roman" w:hAnsi="Times New Roman" w:cs="Times New Roman"/>
+          <w:sz w:val="24"/>
+          <w:szCs w:val="24"/>
+        </w:rPr>
+        <w:t>If you are not an administrator (and instead just want to use the code)</w:t>
+      </w:r>
+    </w:p>
+    <w:p>
+      <w:pPr>
         <w:numPr>
           <w:ilvl w:val="0"/>
-          <w:numId w:val="1"/>
+          <w:numId w:val="2"/>
         </w:numPr>
-      </w:pPr>
-      <w:r>
-        <w:t xml:space="preserve">Install </w:t>
-      </w:r>
-      <w:proofErr w:type="spellStart"/>
-      <w:r>
-        <w:t>TortoiseSVN</w:t>
-      </w:r>
-      <w:proofErr w:type="spellEnd"/>
-      <w:r>
-        <w:t xml:space="preserve"> </w:t>
-      </w:r>
-    </w:p>
-    <w:p>
-      <w:pPr>
-        <w:pStyle w:val="ListParagraph"/>
+        <w:spacing w:after="0" w:line="240" w:lineRule="auto"/>
+        <w:rPr>
+          <w:rFonts w:ascii="Times New Roman" w:hAnsi="Times New Roman" w:cs="Times New Roman"/>
+          <w:sz w:val="24"/>
+          <w:szCs w:val="24"/>
+        </w:rPr>
+      </w:pPr>
+      <w:r>
+        <w:rPr>
+          <w:rFonts w:ascii="Times New Roman" w:hAnsi="Times New Roman" w:cs="Times New Roman"/>
+          <w:sz w:val="24"/>
+          <w:szCs w:val="24"/>
+        </w:rPr>
+        <w:t xml:space="preserve">Install TortoiseSVN </w:t>
+      </w:r>
+    </w:p>
+    <w:p>
+      <w:pPr>
         <w:numPr>
           <w:ilvl w:val="0"/>
-          <w:numId w:val="1"/>
+          <w:numId w:val="2"/>
         </w:numPr>
-      </w:pPr>
-      <w:r>
+        <w:spacing w:after="0" w:line="240" w:lineRule="auto"/>
+        <w:rPr>
+          <w:rFonts w:ascii="Times New Roman" w:hAnsi="Times New Roman" w:cs="Times New Roman"/>
+          <w:sz w:val="24"/>
+          <w:szCs w:val="24"/>
+        </w:rPr>
+      </w:pPr>
+      <w:r>
+        <w:rPr>
+          <w:rFonts w:ascii="Times New Roman" w:hAnsi="Times New Roman" w:cs="Times New Roman"/>
+          <w:sz w:val="24"/>
+          <w:szCs w:val="24"/>
+        </w:rPr>
         <w:t>Make a new folder</w:t>
       </w:r>
     </w:p>
     <w:p>
       <w:pPr>
-        <w:pStyle w:val="ListParagraph"/>
         <w:numPr>
           <w:ilvl w:val="0"/>
-          <w:numId w:val="1"/>
+          <w:numId w:val="2"/>
         </w:numPr>
-      </w:pPr>
-      <w:r>
+        <w:spacing w:after="0" w:line="240" w:lineRule="auto"/>
+        <w:rPr>
+          <w:rFonts w:ascii="Times New Roman" w:hAnsi="Times New Roman" w:cs="Times New Roman"/>
+          <w:sz w:val="24"/>
+          <w:szCs w:val="24"/>
+        </w:rPr>
+      </w:pPr>
+      <w:r>
+        <w:rPr>
+          <w:rFonts w:ascii="Times New Roman" w:hAnsi="Times New Roman" w:cs="Times New Roman"/>
+          <w:sz w:val="24"/>
+          <w:szCs w:val="24"/>
+        </w:rPr>
         <w:t>Right-click folder and select “SVN check-out”</w:t>
       </w:r>
     </w:p>
     <w:p>
       <w:pPr>
-        <w:pStyle w:val="ListParagraph"/>
         <w:numPr>
           <w:ilvl w:val="0"/>
-          <w:numId w:val="1"/>
+          <w:numId w:val="2"/>
         </w:numPr>
-      </w:pPr>
-      <w:r>
+        <w:spacing w:after="0" w:line="240" w:lineRule="auto"/>
+        <w:rPr>
+          <w:rFonts w:ascii="Times New Roman" w:hAnsi="Times New Roman" w:cs="Times New Roman"/>
+          <w:sz w:val="24"/>
+          <w:szCs w:val="24"/>
+        </w:rPr>
+      </w:pPr>
+      <w:r>
+        <w:rPr>
+          <w:rFonts w:ascii="Times New Roman" w:hAnsi="Times New Roman" w:cs="Times New Roman"/>
+          <w:sz w:val="24"/>
+          <w:szCs w:val="24"/>
+        </w:rPr>
         <w:t>In “URL of repository” box, type:</w:t>
       </w:r>
     </w:p>
     <w:p>
       <w:pPr>
-        <w:pStyle w:val="ListParagraph"/>
-      </w:pPr>
-      <w:r>
-        <w:rPr>
-          <w:rFonts w:ascii="Courier New" w:hAnsi="Courier New" w:cs="Courier New"/>
-          <w:color w:val="444444"/>
-          <w:sz w:val="17"/>
-          <w:szCs w:val="17"/>
-          <w:shd w:val="clear" w:color="auto" w:fill="FFFFFF"/>
+        <w:spacing w:after="0" w:line="240" w:lineRule="auto"/>
+        <w:rPr>
+          <w:rFonts w:cs="Times New Roman"/>
+          <w:sz w:val="24"/>
+          <w:szCs w:val="24"/>
+        </w:rPr>
+      </w:pPr>
+      <w:r>
+        <w:rPr>
+          <w:rFonts w:ascii="Times New Roman" w:hAnsi="Times New Roman" w:cs="Times New Roman"/>
+          <w:sz w:val="24"/>
+          <w:szCs w:val="24"/>
+        </w:rPr>
+        <w:tab/>
+      </w:r>
+      <w:r>
+        <w:rPr>
+          <w:rFonts w:cs="Times New Roman"/>
+          <w:sz w:val="24"/>
+          <w:szCs w:val="24"/>
+          <w:highlight w:val="lightGray"/>
         </w:rPr>
         <w:t>svn://scm.r-forge.r-project.org/svnroot/nwfscassmt/</w:t>
       </w:r>
       <w:r>
+        <w:rPr>
+          <w:rFonts w:cs="Times New Roman"/>
+          <w:sz w:val="24"/>
+          <w:szCs w:val="24"/>
+        </w:rPr>
         <w:t xml:space="preserve"> </w:t>
       </w:r>
     </w:p>
     <w:p>
       <w:pPr>
-        <w:pStyle w:val="ListParagraph"/>
+        <w:spacing w:after="0" w:line="240" w:lineRule="auto"/>
+        <w:ind w:left="720"/>
+        <w:rPr>
+          <w:rFonts w:ascii="Times New Roman" w:hAnsi="Times New Roman" w:cs="Times New Roman"/>
+          <w:sz w:val="24"/>
+          <w:szCs w:val="24"/>
+        </w:rPr>
+      </w:pPr>
+      <w:r>
+        <w:rPr>
+          <w:rFonts w:ascii="Times New Roman" w:hAnsi="Times New Roman" w:cs="Times New Roman"/>
+          <w:sz w:val="24"/>
+          <w:szCs w:val="24"/>
+        </w:rPr>
+        <w:t xml:space="preserve">and click OK.  </w:t>
+      </w:r>
+    </w:p>
+    <w:p>
+      <w:pPr>
+        <w:spacing w:after="0" w:line="240" w:lineRule="auto"/>
+        <w:rPr>
+          <w:rFonts w:ascii="Times New Roman" w:hAnsi="Times New Roman" w:cs="Times New Roman"/>
+          <w:sz w:val="24"/>
+          <w:szCs w:val="24"/>
+        </w:rPr>
+      </w:pPr>
+    </w:p>
+    <w:p>
+      <w:pPr>
+        <w:spacing w:after="0" w:line="240" w:lineRule="auto"/>
+        <w:rPr>
+          <w:rFonts w:ascii="Times New Roman" w:hAnsi="Times New Roman" w:cs="Times New Roman"/>
+          <w:sz w:val="24"/>
+          <w:szCs w:val="24"/>
+        </w:rPr>
+      </w:pPr>
+      <w:r>
+        <w:rPr>
+          <w:rFonts w:ascii="Times New Roman" w:hAnsi="Times New Roman" w:cs="Times New Roman"/>
+          <w:b/>
+          <w:sz w:val="24"/>
+          <w:szCs w:val="24"/>
+        </w:rPr>
+        <w:t>Option 2 – Developers</w:t>
+      </w:r>
+      <w:r>
+        <w:rPr>
+          <w:rFonts w:ascii="Times New Roman" w:hAnsi="Times New Roman" w:cs="Times New Roman"/>
+          <w:sz w:val="24"/>
+          <w:szCs w:val="24"/>
+        </w:rPr>
+        <w:t xml:space="preserve">: </w:t>
+      </w:r>
+      <w:r>
+        <w:rPr>
+          <w:rFonts w:ascii="Times New Roman" w:hAnsi="Times New Roman" w:cs="Times New Roman"/>
+          <w:sz w:val="24"/>
+          <w:szCs w:val="24"/>
+        </w:rPr>
+        <w:t xml:space="preserve">If you are an administrator (and </w:t>
+      </w:r>
+      <w:r>
+        <w:rPr>
+          <w:rFonts w:ascii="Times New Roman" w:hAnsi="Times New Roman" w:cs="Times New Roman"/>
+          <w:sz w:val="24"/>
+          <w:szCs w:val="24"/>
+        </w:rPr>
+        <w:t>may want to make changes in the repository code</w:t>
+      </w:r>
+      <w:r>
+        <w:rPr>
+          <w:rFonts w:ascii="Times New Roman" w:hAnsi="Times New Roman" w:cs="Times New Roman"/>
+          <w:sz w:val="24"/>
+          <w:szCs w:val="24"/>
+        </w:rPr>
+        <w:t>)</w:t>
+      </w:r>
+    </w:p>
+    <w:p>
+      <w:pPr>
         <w:numPr>
           <w:ilvl w:val="0"/>
-          <w:numId w:val="1"/>
+          <w:numId w:val="2"/>
         </w:numPr>
-      </w:pPr>
-      <w:r>
+        <w:spacing w:after="0" w:line="240" w:lineRule="auto"/>
+        <w:rPr>
+          <w:rFonts w:ascii="Times New Roman" w:hAnsi="Times New Roman" w:cs="Times New Roman"/>
+          <w:sz w:val="24"/>
+          <w:szCs w:val="24"/>
+        </w:rPr>
+      </w:pPr>
+      <w:r>
+        <w:rPr>
+          <w:rFonts w:ascii="Times New Roman" w:hAnsi="Times New Roman" w:cs="Times New Roman"/>
+          <w:sz w:val="24"/>
+          <w:szCs w:val="24"/>
+        </w:rPr>
+        <w:t xml:space="preserve">Install TortoiseSVN </w:t>
+      </w:r>
+    </w:p>
+    <w:p>
+      <w:pPr>
+        <w:numPr>
+          <w:ilvl w:val="0"/>
+          <w:numId w:val="2"/>
+        </w:numPr>
+        <w:spacing w:after="0" w:line="240" w:lineRule="auto"/>
+        <w:rPr>
+          <w:rFonts w:ascii="Times New Roman" w:hAnsi="Times New Roman" w:cs="Times New Roman"/>
+          <w:sz w:val="24"/>
+          <w:szCs w:val="24"/>
+        </w:rPr>
+      </w:pPr>
+      <w:r>
+        <w:rPr>
+          <w:rFonts w:ascii="Times New Roman" w:hAnsi="Times New Roman" w:cs="Times New Roman"/>
+          <w:sz w:val="24"/>
+          <w:szCs w:val="24"/>
+        </w:rPr>
+        <w:t>Make a new folder</w:t>
+      </w:r>
+    </w:p>
+    <w:p>
+      <w:pPr>
+        <w:numPr>
+          <w:ilvl w:val="0"/>
+          <w:numId w:val="2"/>
+        </w:numPr>
+        <w:spacing w:after="0" w:line="240" w:lineRule="auto"/>
+        <w:rPr>
+          <w:rFonts w:ascii="Times New Roman" w:hAnsi="Times New Roman" w:cs="Times New Roman"/>
+          <w:sz w:val="24"/>
+          <w:szCs w:val="24"/>
+        </w:rPr>
+      </w:pPr>
+      <w:r>
+        <w:rPr>
+          <w:rFonts w:ascii="Times New Roman" w:hAnsi="Times New Roman" w:cs="Times New Roman"/>
+          <w:sz w:val="24"/>
+          <w:szCs w:val="24"/>
+        </w:rPr>
+        <w:t>Right-click folder and select “SVN check-out”</w:t>
+      </w:r>
+    </w:p>
+    <w:p>
+      <w:pPr>
+        <w:numPr>
+          <w:ilvl w:val="0"/>
+          <w:numId w:val="2"/>
+        </w:numPr>
+        <w:spacing w:after="0" w:line="240" w:lineRule="auto"/>
+        <w:rPr>
+          <w:rFonts w:ascii="Times New Roman" w:hAnsi="Times New Roman" w:cs="Times New Roman"/>
+          <w:sz w:val="24"/>
+          <w:szCs w:val="24"/>
+        </w:rPr>
+      </w:pPr>
+      <w:r>
+        <w:rPr>
+          <w:rFonts w:ascii="Times New Roman" w:hAnsi="Times New Roman" w:cs="Times New Roman"/>
+          <w:sz w:val="24"/>
+          <w:szCs w:val="24"/>
+        </w:rPr>
         <w:t>In “URL of repository” box, type:</w:t>
       </w:r>
     </w:p>
     <w:p>
       <w:pPr>
-        <w:pStyle w:val="ListParagraph"/>
-      </w:pPr>
-      <w:bookmarkStart w:id="0" w:name="_GoBack"/>
-      <w:bookmarkEnd w:id="0"/>
+        <w:spacing w:after="0" w:line="240" w:lineRule="auto"/>
+        <w:rPr>
+          <w:rFonts w:cs="Times New Roman"/>
+          <w:sz w:val="24"/>
+          <w:szCs w:val="24"/>
+        </w:rPr>
+      </w:pPr>
+      <w:r>
+        <w:rPr>
+          <w:rFonts w:ascii="Times New Roman" w:hAnsi="Times New Roman" w:cs="Times New Roman"/>
+          <w:sz w:val="24"/>
+          <w:szCs w:val="24"/>
+        </w:rPr>
+        <w:tab/>
+      </w:r>
+      <w:r>
+        <w:rPr>
+          <w:rFonts w:cs="Times New Roman"/>
+          <w:sz w:val="24"/>
+          <w:szCs w:val="24"/>
+          <w:highlight w:val="lightGray"/>
+        </w:rPr>
+        <w:t>svn+ssh://</w:t>
+      </w:r>
+      <w:r>
+        <w:rPr>
+          <w:rFonts w:cs="Times New Roman"/>
+          <w:i/>
+          <w:iCs/>
+          <w:sz w:val="24"/>
+          <w:szCs w:val="24"/>
+          <w:highlight w:val="lightGray"/>
+        </w:rPr>
+        <w:t>developername</w:t>
+      </w:r>
+      <w:r>
+        <w:rPr>
+          <w:rFonts w:cs="Times New Roman"/>
+          <w:sz w:val="24"/>
+          <w:szCs w:val="24"/>
+          <w:highlight w:val="lightGray"/>
+        </w:rPr>
+        <w:t>@scm.r-forge.r-project.org/svnroot/nwfscassmt/</w:t>
+      </w:r>
+      <w:r>
+        <w:rPr>
+          <w:rFonts w:cs="Times New Roman"/>
+          <w:sz w:val="24"/>
+          <w:szCs w:val="24"/>
+        </w:rPr>
+        <w:t xml:space="preserve"> </w:t>
+      </w:r>
+    </w:p>
+    <w:p>
+      <w:pPr>
+        <w:spacing w:after="0" w:line="240" w:lineRule="auto"/>
+        <w:rPr>
+          <w:rFonts w:ascii="Times New Roman" w:hAnsi="Times New Roman" w:cs="Times New Roman"/>
+          <w:sz w:val="24"/>
+          <w:szCs w:val="24"/>
+        </w:rPr>
+      </w:pPr>
+      <w:r>
+        <w:rPr>
+          <w:rFonts w:cs="Times New Roman"/>
+          <w:sz w:val="24"/>
+          <w:szCs w:val="24"/>
+        </w:rPr>
+        <w:tab/>
+      </w:r>
+      <w:r>
+        <w:rPr>
+          <w:rFonts w:ascii="Times New Roman" w:hAnsi="Times New Roman" w:cs="Times New Roman"/>
+          <w:sz w:val="24"/>
+          <w:szCs w:val="24"/>
+        </w:rPr>
+        <w:t xml:space="preserve">where </w:t>
+      </w:r>
+      <w:r>
+        <w:rPr>
+          <w:rFonts w:ascii="Times New Roman" w:hAnsi="Times New Roman" w:cs="Times New Roman"/>
+          <w:i/>
+          <w:iCs/>
+          <w:sz w:val="24"/>
+          <w:szCs w:val="24"/>
+          <w:highlight w:val="lightGray"/>
+        </w:rPr>
+        <w:t>developername</w:t>
+      </w:r>
+      <w:r>
+        <w:rPr>
+          <w:rFonts w:ascii="Times New Roman" w:hAnsi="Times New Roman" w:cs="Times New Roman"/>
+          <w:iCs/>
+          <w:sz w:val="24"/>
+          <w:szCs w:val="24"/>
+        </w:rPr>
+        <w:t xml:space="preserve"> is replaced with your username on R-forge (e.g., jimthor for Jim </w:t>
+      </w:r>
+      <w:r>
+        <w:rPr>
+          <w:rFonts w:ascii="Times New Roman" w:hAnsi="Times New Roman" w:cs="Times New Roman"/>
+          <w:iCs/>
+          <w:sz w:val="24"/>
+          <w:szCs w:val="24"/>
+        </w:rPr>
+        <w:tab/>
+        <w:t>Thorson)</w:t>
+      </w:r>
+    </w:p>
+    <w:p>
+      <w:pPr>
+        <w:numPr>
+          <w:ilvl w:val="0"/>
+          <w:numId w:val="2"/>
+        </w:numPr>
+        <w:spacing w:after="0" w:line="240" w:lineRule="auto"/>
+        <w:rPr>
+          <w:rFonts w:ascii="Times New Roman" w:hAnsi="Times New Roman" w:cs="Times New Roman"/>
+          <w:sz w:val="24"/>
+          <w:szCs w:val="24"/>
+        </w:rPr>
+      </w:pPr>
+      <w:r>
+        <w:rPr>
+          <w:rFonts w:ascii="Times New Roman" w:hAnsi="Times New Roman" w:cs="Times New Roman"/>
+          <w:sz w:val="24"/>
+          <w:szCs w:val="24"/>
+        </w:rPr>
+        <w:t xml:space="preserve">If you are an administrator, and use an administrator check-out, </w:t>
+      </w:r>
+      <w:r>
+        <w:rPr>
+          <w:rFonts w:ascii="Times New Roman" w:hAnsi="Times New Roman" w:cs="Times New Roman"/>
+          <w:sz w:val="24"/>
+          <w:szCs w:val="24"/>
+        </w:rPr>
+        <w:t>you can then make changes and commit them</w:t>
+      </w:r>
+      <w:r>
+        <w:rPr>
+          <w:rFonts w:ascii="Times New Roman" w:hAnsi="Times New Roman" w:cs="Times New Roman"/>
+          <w:sz w:val="24"/>
+          <w:szCs w:val="24"/>
+        </w:rPr>
+        <w:t xml:space="preserve"> to the SVN repository</w:t>
+      </w:r>
+      <w:r>
+        <w:rPr>
+          <w:rFonts w:ascii="Times New Roman" w:hAnsi="Times New Roman" w:cs="Times New Roman"/>
+          <w:sz w:val="24"/>
+          <w:szCs w:val="24"/>
+        </w:rPr>
+        <w:t xml:space="preserve">.  This is done by opening a file in your local save of the repository, making a change, and saving it on your local </w:t>
+      </w:r>
+      <w:r>
+        <w:rPr>
+          <w:rFonts w:ascii="Times New Roman" w:hAnsi="Times New Roman" w:cs="Times New Roman"/>
+          <w:sz w:val="24"/>
+          <w:szCs w:val="24"/>
+        </w:rPr>
+        <w:t>check-out</w:t>
+      </w:r>
+      <w:r>
+        <w:rPr>
+          <w:rFonts w:ascii="Times New Roman" w:hAnsi="Times New Roman" w:cs="Times New Roman"/>
+          <w:sz w:val="24"/>
+          <w:szCs w:val="24"/>
+        </w:rPr>
+        <w:t xml:space="preserve">.  Then right-click on the file that has been changed, and chose "SVN commit...".  </w:t>
+      </w:r>
+      <w:r>
+        <w:rPr>
+          <w:rFonts w:ascii="Times New Roman" w:hAnsi="Times New Roman" w:cs="Times New Roman"/>
+          <w:sz w:val="24"/>
+          <w:szCs w:val="24"/>
+        </w:rPr>
+        <w:t xml:space="preserve">Please enter an explanation for your change in the "message" box!  </w:t>
+      </w:r>
+      <w:r>
+        <w:rPr>
+          <w:rFonts w:ascii="Times New Roman" w:hAnsi="Times New Roman" w:cs="Times New Roman"/>
+          <w:sz w:val="24"/>
+          <w:szCs w:val="24"/>
+        </w:rPr>
+        <w:t>You will then need to enter your administrator username and password in a pop-up screen</w:t>
+      </w:r>
+      <w:r>
+        <w:rPr>
+          <w:rFonts w:ascii="Times New Roman" w:hAnsi="Times New Roman" w:cs="Times New Roman"/>
+          <w:sz w:val="24"/>
+          <w:szCs w:val="24"/>
+        </w:rPr>
+        <w:t>, probably several times</w:t>
+      </w:r>
+      <w:r>
+        <w:rPr>
+          <w:rFonts w:ascii="Times New Roman" w:hAnsi="Times New Roman" w:cs="Times New Roman"/>
+          <w:sz w:val="24"/>
+          <w:szCs w:val="24"/>
+        </w:rPr>
+        <w:t xml:space="preserve">.  </w:t>
+      </w:r>
+    </w:p>
+    <w:p>
+      <w:pPr>
+        <w:spacing w:after="0" w:line="240" w:lineRule="auto"/>
+        <w:rPr>
+          <w:rFonts w:ascii="Times New Roman" w:hAnsi="Times New Roman" w:cs="Times New Roman"/>
+          <w:sz w:val="24"/>
+          <w:szCs w:val="24"/>
+        </w:rPr>
+      </w:pPr>
+    </w:p>
+    <w:p>
+      <w:pPr>
+        <w:spacing w:after="0" w:line="240" w:lineRule="auto"/>
+        <w:rPr>
+          <w:rFonts w:ascii="Times New Roman" w:hAnsi="Times New Roman" w:cs="Times New Roman"/>
+          <w:sz w:val="24"/>
+          <w:szCs w:val="24"/>
+        </w:rPr>
+      </w:pPr>
     </w:p>
     <w:sectPr>
       <w:pgSz w:w="12240" w:h="15840"/>
@@ -111,8 +600,121 @@
 </file>
 
 <file path=word/numbering.xml><?xml version="1.0" encoding="utf-8"?>
-<w:numbering xmlns:wpc="http://schemas.microsoft.com/office/word/2010/wordprocessingCanvas" xmlns:mc="http://schemas.openxmlformats.org/markup-compatibility/2006" xmlns:o="urn:schemas-microsoft-com:office:office" xmlns:r="http://schemas.openxmlformats.org/officeDocument/2006/relationships" xmlns:m="http://schemas.openxmlformats.org/officeDocument/2006/math" xmlns:v="urn:schemas-microsoft-com:vml" xmlns:wp14="http://schemas.microsoft.com/office/word/2010/wordprocessingDrawing" xmlns:wp="http://schemas.openxmlformats.org/drawingml/2006/wordprocessingDrawing" xmlns:w10="urn:schemas-microsoft-com:office:word" xmlns:w="http://schemas.openxmlformats.org/wordprocessingml/2006/main" xmlns:w14="http://schemas.microsoft.com/office/word/2010/wordml" xmlns:wpg="http://schemas.microsoft.com/office/word/2010/wordprocessingGroup" xmlns:wpi="http://schemas.microsoft.com/office/word/2010/wordprocessingInk" xmlns:wne="http://schemas.microsoft.com/office/word/2006/wordml" xmlns:wps="http://schemas.microsoft.com/office/word/2010/wordprocessingShape" mc:Ignorable="w14 wp14">
+<w:numbering xmlns:ve="http://schemas.openxmlformats.org/markup-compatibility/2006" xmlns:o="urn:schemas-microsoft-com:office:office" xmlns:r="http://schemas.openxmlformats.org/officeDocument/2006/relationships" xmlns:m="http://schemas.openxmlformats.org/officeDocument/2006/math" xmlns:v="urn:schemas-microsoft-com:vml" xmlns:wp="http://schemas.openxmlformats.org/drawingml/2006/wordprocessingDrawing" xmlns:w10="urn:schemas-microsoft-com:office:word" xmlns:w="http://schemas.openxmlformats.org/wordprocessingml/2006/main" xmlns:wne="http://schemas.microsoft.com/office/word/2006/wordml">
   <w:abstractNum w:abstractNumId="0">
+    <w:nsid w:val="3A160E13"/>
+    <w:multiLevelType w:val="hybridMultilevel"/>
+    <w:tmpl w:val="5F060230"/>
+    <w:lvl w:ilvl="0" w:tplc="04090001">
+      <w:start w:val="1"/>
+      <w:numFmt w:val="bullet"/>
+      <w:lvlText w:val=""/>
+      <w:lvlJc w:val="left"/>
+      <w:pPr>
+        <w:ind w:left="360" w:hanging="360"/>
+      </w:pPr>
+      <w:rPr>
+        <w:rFonts w:ascii="Symbol" w:hAnsi="Symbol" w:hint="default"/>
+      </w:rPr>
+    </w:lvl>
+    <w:lvl w:ilvl="1" w:tplc="04090003" w:tentative="1">
+      <w:start w:val="1"/>
+      <w:numFmt w:val="bullet"/>
+      <w:lvlText w:val="o"/>
+      <w:lvlJc w:val="left"/>
+      <w:pPr>
+        <w:ind w:left="1080" w:hanging="360"/>
+      </w:pPr>
+      <w:rPr>
+        <w:rFonts w:ascii="Courier New" w:hAnsi="Courier New" w:cs="Courier New" w:hint="default"/>
+      </w:rPr>
+    </w:lvl>
+    <w:lvl w:ilvl="2" w:tplc="04090005" w:tentative="1">
+      <w:start w:val="1"/>
+      <w:numFmt w:val="bullet"/>
+      <w:lvlText w:val=""/>
+      <w:lvlJc w:val="left"/>
+      <w:pPr>
+        <w:ind w:left="1800" w:hanging="360"/>
+      </w:pPr>
+      <w:rPr>
+        <w:rFonts w:ascii="Wingdings" w:hAnsi="Wingdings" w:hint="default"/>
+      </w:rPr>
+    </w:lvl>
+    <w:lvl w:ilvl="3" w:tplc="04090001" w:tentative="1">
+      <w:start w:val="1"/>
+      <w:numFmt w:val="bullet"/>
+      <w:lvlText w:val=""/>
+      <w:lvlJc w:val="left"/>
+      <w:pPr>
+        <w:ind w:left="2520" w:hanging="360"/>
+      </w:pPr>
+      <w:rPr>
+        <w:rFonts w:ascii="Symbol" w:hAnsi="Symbol" w:hint="default"/>
+      </w:rPr>
+    </w:lvl>
+    <w:lvl w:ilvl="4" w:tplc="04090003" w:tentative="1">
+      <w:start w:val="1"/>
+      <w:numFmt w:val="bullet"/>
+      <w:lvlText w:val="o"/>
+      <w:lvlJc w:val="left"/>
+      <w:pPr>
+        <w:ind w:left="3240" w:hanging="360"/>
+      </w:pPr>
+      <w:rPr>
+        <w:rFonts w:ascii="Courier New" w:hAnsi="Courier New" w:cs="Courier New" w:hint="default"/>
+      </w:rPr>
+    </w:lvl>
+    <w:lvl w:ilvl="5" w:tplc="04090005" w:tentative="1">
+      <w:start w:val="1"/>
+      <w:numFmt w:val="bullet"/>
+      <w:lvlText w:val=""/>
+      <w:lvlJc w:val="left"/>
+      <w:pPr>
+        <w:ind w:left="3960" w:hanging="360"/>
+      </w:pPr>
+      <w:rPr>
+        <w:rFonts w:ascii="Wingdings" w:hAnsi="Wingdings" w:hint="default"/>
+      </w:rPr>
+    </w:lvl>
+    <w:lvl w:ilvl="6" w:tplc="04090001" w:tentative="1">
+      <w:start w:val="1"/>
+      <w:numFmt w:val="bullet"/>
+      <w:lvlText w:val=""/>
+      <w:lvlJc w:val="left"/>
+      <w:pPr>
+        <w:ind w:left="4680" w:hanging="360"/>
+      </w:pPr>
+      <w:rPr>
+        <w:rFonts w:ascii="Symbol" w:hAnsi="Symbol" w:hint="default"/>
+      </w:rPr>
+    </w:lvl>
+    <w:lvl w:ilvl="7" w:tplc="04090003" w:tentative="1">
+      <w:start w:val="1"/>
+      <w:numFmt w:val="bullet"/>
+      <w:lvlText w:val="o"/>
+      <w:lvlJc w:val="left"/>
+      <w:pPr>
+        <w:ind w:left="5400" w:hanging="360"/>
+      </w:pPr>
+      <w:rPr>
+        <w:rFonts w:ascii="Courier New" w:hAnsi="Courier New" w:cs="Courier New" w:hint="default"/>
+      </w:rPr>
+    </w:lvl>
+    <w:lvl w:ilvl="8" w:tplc="04090005" w:tentative="1">
+      <w:start w:val="1"/>
+      <w:numFmt w:val="bullet"/>
+      <w:lvlText w:val=""/>
+      <w:lvlJc w:val="left"/>
+      <w:pPr>
+        <w:ind w:left="6120" w:hanging="360"/>
+      </w:pPr>
+      <w:rPr>
+        <w:rFonts w:ascii="Wingdings" w:hAnsi="Wingdings" w:hint="default"/>
+      </w:rPr>
+    </w:lvl>
+  </w:abstractNum>
+  <w:abstractNum w:abstractNumId="1">
     <w:nsid w:val="74E418DE"/>
     <w:multiLevelType w:val="hybridMultilevel"/>
     <w:tmpl w:val="66BA7016"/>
@@ -199,13 +801,46 @@
     </w:lvl>
   </w:abstractNum>
   <w:num w:numId="1">
+    <w:abstractNumId w:val="1"/>
+  </w:num>
+  <w:num w:numId="2">
+    <w:abstractNumId w:val="1"/>
+    <w:lvlOverride w:ilvl="0">
+      <w:startOverride w:val="1"/>
+    </w:lvlOverride>
+    <w:lvlOverride w:ilvl="1">
+      <w:startOverride w:val="1"/>
+    </w:lvlOverride>
+    <w:lvlOverride w:ilvl="2">
+      <w:startOverride w:val="1"/>
+    </w:lvlOverride>
+    <w:lvlOverride w:ilvl="3">
+      <w:startOverride w:val="1"/>
+    </w:lvlOverride>
+    <w:lvlOverride w:ilvl="4">
+      <w:startOverride w:val="1"/>
+    </w:lvlOverride>
+    <w:lvlOverride w:ilvl="5">
+      <w:startOverride w:val="1"/>
+    </w:lvlOverride>
+    <w:lvlOverride w:ilvl="6">
+      <w:startOverride w:val="1"/>
+    </w:lvlOverride>
+    <w:lvlOverride w:ilvl="7">
+      <w:startOverride w:val="1"/>
+    </w:lvlOverride>
+    <w:lvlOverride w:ilvl="8">
+      <w:startOverride w:val="1"/>
+    </w:lvlOverride>
+  </w:num>
+  <w:num w:numId="3">
     <w:abstractNumId w:val="0"/>
   </w:num>
 </w:numbering>
 </file>
 
 <file path=word/styles.xml><?xml version="1.0" encoding="utf-8"?>
-<w:styles xmlns:mc="http://schemas.openxmlformats.org/markup-compatibility/2006" xmlns:r="http://schemas.openxmlformats.org/officeDocument/2006/relationships" xmlns:w="http://schemas.openxmlformats.org/wordprocessingml/2006/main" xmlns:w14="http://schemas.microsoft.com/office/word/2010/wordml" mc:Ignorable="w14">
+<w:styles xmlns:r="http://schemas.openxmlformats.org/officeDocument/2006/relationships" xmlns:w="http://schemas.openxmlformats.org/wordprocessingml/2006/main">
   <w:docDefaults>
     <w:rPrDefault>
       <w:rPr>
@@ -363,6 +998,7 @@
   <w:style w:type="paragraph" w:default="1" w:styleId="Normal">
     <w:name w:val="Normal"/>
     <w:qFormat/>
+    <w:rsid w:val="00524A27"/>
   </w:style>
   <w:style w:type="character" w:default="1" w:styleId="DefaultParagraphFont">
     <w:name w:val="Default Paragraph Font"/>
@@ -375,6 +1011,7 @@
     <w:uiPriority w:val="99"/>
     <w:semiHidden/>
     <w:unhideWhenUsed/>
+    <w:qFormat/>
     <w:tblPr>
       <w:tblInd w:w="0" w:type="dxa"/>
       <w:tblCellMar>

</xml_diff>